<commit_message>
Add presentation, fix bugs
</commit_message>
<xml_diff>
--- a/info/text/startText.docx
+++ b/info/text/startText.docx
@@ -5636,7 +5636,18 @@
           <w:szCs w:val="28"/>
           <w:lang w:val="ru-RU"/>
         </w:rPr>
-        <w:t xml:space="preserve"> и в сервер баз данных </w:t>
+        <w:t xml:space="preserve"> и </w:t>
+      </w:r>
+      <w:bookmarkStart w:id="0" w:name="_GoBack"/>
+      <w:bookmarkEnd w:id="0"/>
+      <w:r>
+        <w:rPr>
+          <w:rFonts w:ascii="Times New Roman" w:hAnsi="Times New Roman" w:cs="Times New Roman"/>
+          <w:sz w:val="28"/>
+          <w:szCs w:val="28"/>
+          <w:lang w:val="ru-RU"/>
+        </w:rPr>
+        <w:t xml:space="preserve">сервер баз данных </w:t>
       </w:r>
       <w:r>
         <w:rPr>
@@ -9099,18 +9110,7 @@
           <w:szCs w:val="40"/>
         </w:rPr>
         <w:lastRenderedPageBreak/>
-        <w:t>Закл</w:t>
-      </w:r>
-      <w:bookmarkStart w:id="0" w:name="_GoBack"/>
-      <w:bookmarkEnd w:id="0"/>
-      <w:r>
-        <w:rPr>
-          <w:rFonts w:ascii="Times New Roman" w:hAnsi="Times New Roman" w:cs="Times New Roman"/>
-          <w:b/>
-          <w:sz w:val="40"/>
-          <w:szCs w:val="40"/>
-        </w:rPr>
-        <w:t>ючение</w:t>
+        <w:t>Заключение</w:t>
       </w:r>
     </w:p>
     <w:p>
@@ -10073,7 +10073,7 @@
             <w:noProof/>
             <w:lang w:val="ru-RU"/>
           </w:rPr>
-          <w:t>15</w:t>
+          <w:t>8</w:t>
         </w:r>
         <w:r>
           <w:fldChar w:fldCharType="end"/>
@@ -12988,7 +12988,7 @@
 </file>
 
 <file path=customXml/itemProps1.xml><?xml version="1.0" encoding="utf-8"?>
-<ds:datastoreItem xmlns:ds="http://schemas.openxmlformats.org/officeDocument/2006/customXml" ds:itemID="{D6435044-A02E-416B-AEA8-BE8115DCC4B6}">
+<ds:datastoreItem xmlns:ds="http://schemas.openxmlformats.org/officeDocument/2006/customXml" ds:itemID="{54F8F4E1-3AF4-40C2-B4C6-3F2EBD46C00E}">
   <ds:schemaRefs>
     <ds:schemaRef ds:uri="http://schemas.openxmlformats.org/officeDocument/2006/bibliography"/>
   </ds:schemaRefs>

</xml_diff>